<commit_message>
Update Guide on 1st DE Project Azure.docx
Update on guide
</commit_message>
<xml_diff>
--- a/Guide on 1st DE Project Azure.docx
+++ b/Guide on 1st DE Project Azure.docx
@@ -18,31 +18,51 @@
       </w:r>
     </w:p>
     <w:p>
-      <w:pPr>
-        <w:rPr>
-          <w:rStyle w:val="Hyperlink"/>
-        </w:rPr>
-      </w:pPr>
-      <w:r>
-        <w:rPr>
-          <w:b/>
-          <w:bCs/>
-        </w:rPr>
-        <w:t>Follow Mr. K Talks YouTube video:</w:t>
-      </w:r>
-      <w:r>
-        <w:t xml:space="preserve"> </w:t>
-      </w:r>
-      <w:hyperlink r:id="rId5" w:tgtFrame="_new" w:history="1">
+      <w:r>
+        <w:t>Followed and credited Mr. K Talks' YouTube video for this project. He has amazing content.</w:t>
+      </w:r>
+    </w:p>
+    <w:p>
+      <w:pPr>
+        <w:rPr>
+          <w:i/>
+          <w:iCs/>
+          <w:sz w:val="18"/>
+          <w:szCs w:val="18"/>
+        </w:rPr>
+      </w:pPr>
+      <w:r>
+        <w:rPr>
+          <w:i/>
+          <w:iCs/>
+          <w:sz w:val="18"/>
+          <w:szCs w:val="18"/>
+        </w:rPr>
+        <w:t xml:space="preserve">- </w:t>
+      </w:r>
+      <w:hyperlink r:id="rId5" w:history="1">
         <w:r>
           <w:rPr>
             <w:rStyle w:val="Hyperlink"/>
+            <w:i/>
+            <w:iCs/>
+            <w:sz w:val="18"/>
+            <w:szCs w:val="18"/>
           </w:rPr>
-          <w:t>Watch Video</w:t>
+          <w:t>https://www.youtube.com/watch?v=mECDWTYiKp4&amp;list=PLrG_BXEk3kXx6KE4nBmhf6QwSHMbznP2W</w:t>
         </w:r>
       </w:hyperlink>
     </w:p>
-    <w:p/>
+    <w:p>
+      <w:pPr>
+        <w:rPr>
+          <w:i/>
+          <w:iCs/>
+          <w:sz w:val="18"/>
+          <w:szCs w:val="18"/>
+        </w:rPr>
+      </w:pPr>
+    </w:p>
     <w:p>
       <w:pPr>
         <w:rPr>
@@ -335,6 +355,7 @@
     </w:p>
     <w:p>
       <w:r>
+        <w:lastRenderedPageBreak/>
         <w:t xml:space="preserve">FROM </w:t>
       </w:r>
       <w:proofErr w:type="spellStart"/>
@@ -350,7 +371,6 @@
     </w:p>
     <w:p>
       <w:r>
-        <w:lastRenderedPageBreak/>
         <w:t xml:space="preserve">INNER JOIN </w:t>
       </w:r>
       <w:proofErr w:type="spellStart"/>
@@ -2213,7 +2233,6 @@
   <w:style w:type="character" w:default="1" w:styleId="DefaultParagraphFont">
     <w:name w:val="Default Paragraph Font"/>
     <w:uiPriority w:val="1"/>
-    <w:semiHidden/>
     <w:unhideWhenUsed/>
   </w:style>
   <w:style w:type="table" w:default="1" w:styleId="TableNormal">

</xml_diff>